<commit_message>
ES6 objects reviewal,more review for writing JS in react
</commit_message>
<xml_diff>
--- a/word_doc/javascript_word_doc.docx
+++ b/word_doc/javascript_word_doc.docx
@@ -5,150 +5,396 @@
     <w:p>
       <w:pPr>
         <w:rPr>
+          <w:sz w:val="44"/>
+          <w:szCs w:val="44"/>
+        </w:rPr>
+      </w:pPr>
+      <w:r>
+        <w:rPr>
+          <w:sz w:val="44"/>
+          <w:szCs w:val="44"/>
+        </w:rPr>
+        <w:t xml:space="preserve">JAVASCRIPT NOTE – FINDINGS. </w:t>
+      </w:r>
+    </w:p>
+    <w:p>
+      <w:pPr>
+        <w:rPr>
+          <w:sz w:val="44"/>
+          <w:szCs w:val="44"/>
+        </w:rPr>
+      </w:pPr>
+      <w:r>
+        <w:rPr>
+          <w:sz w:val="44"/>
+          <w:szCs w:val="44"/>
+        </w:rPr>
+        <w:t>(</w:t>
+      </w:r>
+      <w:proofErr w:type="spellStart"/>
+      <w:r>
+        <w:rPr>
+          <w:sz w:val="44"/>
+          <w:szCs w:val="44"/>
+        </w:rPr>
+        <w:t>Javascript</w:t>
+      </w:r>
+      <w:proofErr w:type="spellEnd"/>
+      <w:r>
+        <w:rPr>
+          <w:sz w:val="44"/>
+          <w:szCs w:val="44"/>
+        </w:rPr>
+        <w:t xml:space="preserve"> for react.)</w:t>
+      </w:r>
+    </w:p>
+    <w:p>
+      <w:pPr>
+        <w:rPr>
+          <w:sz w:val="44"/>
+          <w:szCs w:val="44"/>
+        </w:rPr>
+      </w:pPr>
+    </w:p>
+    <w:p>
+      <w:pPr>
+        <w:rPr>
+          <w:sz w:val="44"/>
+          <w:szCs w:val="44"/>
+        </w:rPr>
+      </w:pPr>
+    </w:p>
+    <w:p>
+      <w:pPr>
+        <w:rPr>
+          <w:sz w:val="44"/>
+          <w:szCs w:val="44"/>
+        </w:rPr>
+      </w:pPr>
+    </w:p>
+    <w:p>
+      <w:pPr>
+        <w:rPr>
+          <w:sz w:val="44"/>
+          <w:szCs w:val="44"/>
+        </w:rPr>
+      </w:pPr>
+    </w:p>
+    <w:p>
+      <w:pPr>
+        <w:rPr>
+          <w:sz w:val="44"/>
+          <w:szCs w:val="44"/>
+        </w:rPr>
+      </w:pPr>
+    </w:p>
+    <w:p>
+      <w:pPr>
+        <w:rPr>
+          <w:sz w:val="44"/>
+          <w:szCs w:val="44"/>
+        </w:rPr>
+      </w:pPr>
+    </w:p>
+    <w:p>
+      <w:pPr>
+        <w:rPr>
+          <w:sz w:val="44"/>
+          <w:szCs w:val="44"/>
+        </w:rPr>
+      </w:pPr>
+    </w:p>
+    <w:p>
+      <w:pPr>
+        <w:rPr>
+          <w:sz w:val="44"/>
+          <w:szCs w:val="44"/>
+        </w:rPr>
+      </w:pPr>
+    </w:p>
+    <w:p>
+      <w:pPr>
+        <w:rPr>
+          <w:sz w:val="44"/>
+          <w:szCs w:val="44"/>
+        </w:rPr>
+      </w:pPr>
+    </w:p>
+    <w:p>
+      <w:pPr>
+        <w:rPr>
+          <w:sz w:val="44"/>
+          <w:szCs w:val="44"/>
+        </w:rPr>
+      </w:pPr>
+    </w:p>
+    <w:p>
+      <w:pPr>
+        <w:rPr>
+          <w:sz w:val="44"/>
+          <w:szCs w:val="44"/>
+        </w:rPr>
+      </w:pPr>
+    </w:p>
+    <w:p>
+      <w:pPr>
+        <w:rPr>
+          <w:sz w:val="44"/>
+          <w:szCs w:val="44"/>
+        </w:rPr>
+      </w:pPr>
+    </w:p>
+    <w:p>
+      <w:pPr>
+        <w:rPr>
+          <w:sz w:val="44"/>
+          <w:szCs w:val="44"/>
+        </w:rPr>
+      </w:pPr>
+    </w:p>
+    <w:p>
+      <w:pPr>
+        <w:rPr>
+          <w:sz w:val="44"/>
+          <w:szCs w:val="44"/>
+        </w:rPr>
+      </w:pPr>
+    </w:p>
+    <w:p>
+      <w:pPr>
+        <w:rPr>
+          <w:sz w:val="44"/>
+          <w:szCs w:val="44"/>
+        </w:rPr>
+      </w:pPr>
+    </w:p>
+    <w:p>
+      <w:pPr>
+        <w:pStyle w:val="ListParagraph"/>
+        <w:numPr>
+          <w:ilvl w:val="0"/>
+          <w:numId w:val="2"/>
+        </w:numPr>
+        <w:rPr>
+          <w:sz w:val="44"/>
+          <w:szCs w:val="44"/>
+        </w:rPr>
+      </w:pPr>
+      <w:r>
+        <w:rPr>
           <w:sz w:val="36"/>
           <w:szCs w:val="36"/>
         </w:rPr>
-      </w:pPr>
+        <w:lastRenderedPageBreak/>
+        <w:t xml:space="preserve">Because of Node.js JavaScript is a very highly useful language for creating applications both from a </w:t>
+      </w:r>
+      <w:proofErr w:type="gramStart"/>
       <w:r>
         <w:rPr>
           <w:sz w:val="36"/>
           <w:szCs w:val="36"/>
         </w:rPr>
-        <w:t xml:space="preserve">What is </w:t>
-      </w:r>
-      <w:proofErr w:type="spellStart"/>
+        <w:t>front end</w:t>
+      </w:r>
+      <w:proofErr w:type="gramEnd"/>
       <w:r>
         <w:rPr>
           <w:sz w:val="36"/>
           <w:szCs w:val="36"/>
         </w:rPr>
-        <w:t>Javascript</w:t>
-      </w:r>
-      <w:proofErr w:type="spellEnd"/>
+        <w:t xml:space="preserve"> point of view and a backend point of view. </w:t>
+      </w:r>
+    </w:p>
+    <w:p>
+      <w:pPr>
+        <w:pStyle w:val="ListParagraph"/>
+        <w:rPr>
+          <w:sz w:val="44"/>
+          <w:szCs w:val="44"/>
+        </w:rPr>
+      </w:pPr>
       <w:r>
         <w:rPr>
           <w:sz w:val="36"/>
           <w:szCs w:val="36"/>
         </w:rPr>
-        <w:t xml:space="preserve">…? </w:t>
-      </w:r>
-    </w:p>
-    <w:p>
-      <w:pPr>
-        <w:rPr>
-          <w:sz w:val="36"/>
-          <w:szCs w:val="36"/>
-        </w:rPr>
-      </w:pPr>
-    </w:p>
-    <w:p>
-      <w:pPr>
-        <w:rPr>
-          <w:sz w:val="36"/>
-          <w:szCs w:val="36"/>
-        </w:rPr>
-      </w:pPr>
+        <w:t xml:space="preserve"> </w:t>
+      </w:r>
     </w:p>
     <w:p>
       <w:pPr>
         <w:pStyle w:val="ListParagraph"/>
         <w:numPr>
           <w:ilvl w:val="0"/>
-          <w:numId w:val="1"/>
+          <w:numId w:val="2"/>
         </w:numPr>
         <w:rPr>
-          <w:sz w:val="32"/>
-          <w:szCs w:val="32"/>
+          <w:sz w:val="44"/>
+          <w:szCs w:val="44"/>
         </w:rPr>
       </w:pPr>
       <w:proofErr w:type="spellStart"/>
       <w:r>
         <w:rPr>
-          <w:sz w:val="32"/>
-          <w:szCs w:val="32"/>
-        </w:rPr>
-        <w:t>Javascript</w:t>
+          <w:sz w:val="44"/>
+          <w:szCs w:val="44"/>
+        </w:rPr>
+        <w:t>ESNext</w:t>
       </w:r>
       <w:proofErr w:type="spellEnd"/>
       <w:r>
         <w:rPr>
-          <w:sz w:val="32"/>
-          <w:szCs w:val="32"/>
-        </w:rPr>
-        <w:t xml:space="preserve"> is a programming language used for interaction within the web. </w:t>
-      </w:r>
+          <w:sz w:val="44"/>
+          <w:szCs w:val="44"/>
+        </w:rPr>
+        <w:t xml:space="preserve"> is the term for JavaScript updates to be set out. ES6 Concepts are critical to understand when working with React Projects. </w:t>
+      </w:r>
+    </w:p>
+    <w:p>
+      <w:pPr>
+        <w:pStyle w:val="ListParagraph"/>
+        <w:rPr>
+          <w:sz w:val="44"/>
+          <w:szCs w:val="44"/>
+        </w:rPr>
+      </w:pPr>
     </w:p>
     <w:p>
       <w:pPr>
         <w:pStyle w:val="ListParagraph"/>
         <w:numPr>
           <w:ilvl w:val="0"/>
-          <w:numId w:val="1"/>
+          <w:numId w:val="2"/>
         </w:numPr>
         <w:rPr>
-          <w:sz w:val="32"/>
-          <w:szCs w:val="32"/>
-        </w:rPr>
-      </w:pPr>
-      <w:proofErr w:type="spellStart"/>
-      <w:r>
-        <w:rPr>
-          <w:sz w:val="32"/>
-          <w:szCs w:val="32"/>
-        </w:rPr>
-        <w:t>Javascript</w:t>
-      </w:r>
-      <w:proofErr w:type="spellEnd"/>
-      <w:r>
-        <w:rPr>
-          <w:sz w:val="32"/>
-          <w:szCs w:val="32"/>
-        </w:rPr>
-        <w:t xml:space="preserve"> code can even be ran inside the browser and the backend. </w:t>
-      </w:r>
+          <w:sz w:val="44"/>
+          <w:szCs w:val="44"/>
+        </w:rPr>
+      </w:pPr>
+      <w:r>
+        <w:rPr>
+          <w:sz w:val="44"/>
+          <w:szCs w:val="44"/>
+        </w:rPr>
+        <w:t xml:space="preserve">A JS change goes from stage 0 to stage 4. </w:t>
+      </w:r>
+    </w:p>
+    <w:p>
+      <w:pPr>
+        <w:pStyle w:val="ListParagraph"/>
+        <w:rPr>
+          <w:sz w:val="44"/>
+          <w:szCs w:val="44"/>
+        </w:rPr>
+      </w:pPr>
     </w:p>
     <w:p>
       <w:pPr>
         <w:pStyle w:val="ListParagraph"/>
         <w:numPr>
           <w:ilvl w:val="0"/>
-          <w:numId w:val="1"/>
+          <w:numId w:val="2"/>
         </w:numPr>
         <w:rPr>
-          <w:sz w:val="32"/>
-          <w:szCs w:val="32"/>
-        </w:rPr>
-      </w:pPr>
-      <w:r>
-        <w:rPr>
-          <w:sz w:val="32"/>
-          <w:szCs w:val="32"/>
-        </w:rPr>
-        <w:t xml:space="preserve">ECMAScript is responsible for specifications. </w:t>
-      </w:r>
-    </w:p>
-    <w:p>
-      <w:pPr>
-        <w:pStyle w:val="ListParagraph"/>
-        <w:rPr>
-          <w:sz w:val="32"/>
-          <w:szCs w:val="32"/>
-        </w:rPr>
-      </w:pPr>
-      <w:r>
-        <w:rPr>
-          <w:sz w:val="32"/>
-          <w:szCs w:val="32"/>
-        </w:rPr>
-        <w:t xml:space="preserve"> </w:t>
-      </w:r>
+          <w:sz w:val="44"/>
+          <w:szCs w:val="44"/>
+        </w:rPr>
+      </w:pPr>
+      <w:r>
+        <w:rPr>
+          <w:sz w:val="44"/>
+          <w:szCs w:val="44"/>
+        </w:rPr>
+        <w:t xml:space="preserve">Browser support is crucial for the JavaScript into your project to render to the screen. Babel is one of the tools which can help with this… more on that later. </w:t>
+      </w:r>
+    </w:p>
+    <w:p>
+      <w:pPr>
+        <w:pStyle w:val="ListParagraph"/>
+        <w:rPr>
+          <w:sz w:val="44"/>
+          <w:szCs w:val="44"/>
+        </w:rPr>
+      </w:pPr>
+    </w:p>
+    <w:p>
+      <w:pPr>
+        <w:rPr>
+          <w:sz w:val="44"/>
+          <w:szCs w:val="44"/>
+        </w:rPr>
+      </w:pPr>
+    </w:p>
+    <w:p>
+      <w:pPr>
+        <w:rPr>
+          <w:sz w:val="44"/>
+          <w:szCs w:val="44"/>
+        </w:rPr>
+      </w:pPr>
+    </w:p>
+    <w:p>
+      <w:pPr>
+        <w:rPr>
+          <w:sz w:val="44"/>
+          <w:szCs w:val="44"/>
+        </w:rPr>
+      </w:pPr>
+    </w:p>
+    <w:p>
+      <w:pPr>
+        <w:rPr>
+          <w:sz w:val="44"/>
+          <w:szCs w:val="44"/>
+        </w:rPr>
+      </w:pPr>
+    </w:p>
+    <w:p>
+      <w:pPr>
+        <w:rPr>
+          <w:sz w:val="44"/>
+          <w:szCs w:val="44"/>
+        </w:rPr>
+      </w:pPr>
+    </w:p>
+    <w:p>
+      <w:pPr>
+        <w:rPr>
+          <w:sz w:val="44"/>
+          <w:szCs w:val="44"/>
+        </w:rPr>
+      </w:pPr>
+    </w:p>
+    <w:p>
+      <w:pPr>
+        <w:rPr>
+          <w:sz w:val="44"/>
+          <w:szCs w:val="44"/>
+        </w:rPr>
+      </w:pPr>
+      <w:r>
+        <w:rPr>
+          <w:sz w:val="44"/>
+          <w:szCs w:val="44"/>
+        </w:rPr>
+        <w:lastRenderedPageBreak/>
+        <w:t>Variables within ES6:</w:t>
+      </w:r>
+    </w:p>
+    <w:p>
+      <w:pPr>
+        <w:rPr>
+          <w:sz w:val="44"/>
+          <w:szCs w:val="44"/>
+        </w:rPr>
+      </w:pPr>
     </w:p>
     <w:p>
       <w:pPr>
         <w:pStyle w:val="ListParagraph"/>
         <w:numPr>
           <w:ilvl w:val="0"/>
-          <w:numId w:val="1"/>
+          <w:numId w:val="3"/>
         </w:numPr>
         <w:rPr>
           <w:sz w:val="32"/>
@@ -160,8 +406,268 @@
           <w:sz w:val="32"/>
           <w:szCs w:val="32"/>
         </w:rPr>
-        <w:t xml:space="preserve">ES6, ES7 </w:t>
-      </w:r>
+        <w:t xml:space="preserve">Prior to the release of ES6, the only way for JS to introduce variables was with the VAR keyword. </w:t>
+      </w:r>
+    </w:p>
+    <w:p>
+      <w:pPr>
+        <w:pStyle w:val="ListParagraph"/>
+        <w:numPr>
+          <w:ilvl w:val="0"/>
+          <w:numId w:val="3"/>
+        </w:numPr>
+        <w:rPr>
+          <w:sz w:val="32"/>
+          <w:szCs w:val="32"/>
+        </w:rPr>
+      </w:pPr>
+      <w:r>
+        <w:rPr>
+          <w:sz w:val="32"/>
+          <w:szCs w:val="32"/>
+        </w:rPr>
+        <w:t xml:space="preserve">Today there is var, let, const. </w:t>
+      </w:r>
+    </w:p>
+    <w:p>
+      <w:pPr>
+        <w:pStyle w:val="ListParagraph"/>
+        <w:rPr>
+          <w:sz w:val="32"/>
+          <w:szCs w:val="32"/>
+        </w:rPr>
+      </w:pPr>
+      <w:r>
+        <w:rPr>
+          <w:sz w:val="32"/>
+          <w:szCs w:val="32"/>
+        </w:rPr>
+        <w:t xml:space="preserve"> </w:t>
+      </w:r>
+    </w:p>
+    <w:p>
+      <w:pPr>
+        <w:pStyle w:val="ListParagraph"/>
+        <w:numPr>
+          <w:ilvl w:val="0"/>
+          <w:numId w:val="3"/>
+        </w:numPr>
+        <w:rPr>
+          <w:sz w:val="32"/>
+          <w:szCs w:val="32"/>
+        </w:rPr>
+      </w:pPr>
+      <w:r>
+        <w:rPr>
+          <w:sz w:val="32"/>
+          <w:szCs w:val="32"/>
+        </w:rPr>
+        <w:t xml:space="preserve">I understand what these do. </w:t>
+      </w:r>
+    </w:p>
+    <w:p>
+      <w:pPr>
+        <w:pStyle w:val="ListParagraph"/>
+        <w:rPr>
+          <w:sz w:val="32"/>
+          <w:szCs w:val="32"/>
+        </w:rPr>
+      </w:pPr>
+    </w:p>
+    <w:p>
+      <w:pPr>
+        <w:pStyle w:val="ListParagraph"/>
+        <w:numPr>
+          <w:ilvl w:val="0"/>
+          <w:numId w:val="3"/>
+        </w:numPr>
+        <w:rPr>
+          <w:sz w:val="32"/>
+          <w:szCs w:val="32"/>
+        </w:rPr>
+      </w:pPr>
+      <w:r>
+        <w:rPr>
+          <w:sz w:val="32"/>
+          <w:szCs w:val="32"/>
+        </w:rPr>
+        <w:t xml:space="preserve">Lexical scope – a concept where a variable can be blocked off within the scope of curly braces. </w:t>
+      </w:r>
+    </w:p>
+    <w:p>
+      <w:pPr>
+        <w:pStyle w:val="ListParagraph"/>
+        <w:rPr>
+          <w:sz w:val="32"/>
+          <w:szCs w:val="32"/>
+        </w:rPr>
+      </w:pPr>
+    </w:p>
+    <w:p>
+      <w:pPr>
+        <w:pStyle w:val="ListParagraph"/>
+        <w:numPr>
+          <w:ilvl w:val="0"/>
+          <w:numId w:val="3"/>
+        </w:numPr>
+        <w:rPr>
+          <w:sz w:val="32"/>
+          <w:szCs w:val="32"/>
+        </w:rPr>
+      </w:pPr>
+      <w:r>
+        <w:rPr>
+          <w:b/>
+          <w:bCs/>
+          <w:sz w:val="32"/>
+          <w:szCs w:val="32"/>
+        </w:rPr>
+        <w:t xml:space="preserve">Babel </w:t>
+      </w:r>
+      <w:r>
+        <w:rPr>
+          <w:sz w:val="32"/>
+          <w:szCs w:val="32"/>
+        </w:rPr>
+        <w:t xml:space="preserve"> this helps new JavaScript run within a browser right away to ensure that latest features of the JS language can be running within the Browser that you are writing to. </w:t>
+      </w:r>
+    </w:p>
+    <w:p>
+      <w:pPr>
+        <w:pStyle w:val="ListParagraph"/>
+        <w:rPr>
+          <w:sz w:val="32"/>
+          <w:szCs w:val="32"/>
+        </w:rPr>
+      </w:pPr>
+    </w:p>
+    <w:p>
+      <w:pPr>
+        <w:pStyle w:val="ListParagraph"/>
+        <w:numPr>
+          <w:ilvl w:val="0"/>
+          <w:numId w:val="3"/>
+        </w:numPr>
+        <w:rPr>
+          <w:sz w:val="32"/>
+          <w:szCs w:val="32"/>
+        </w:rPr>
+      </w:pPr>
+      <w:r>
+        <w:rPr>
+          <w:sz w:val="32"/>
+          <w:szCs w:val="32"/>
+        </w:rPr>
+        <w:t xml:space="preserve">BABEL acts like a middleman for the JavaScript to be understood within the browser of choice that code is being run to. </w:t>
+      </w:r>
+    </w:p>
+    <w:p>
+      <w:pPr>
+        <w:pStyle w:val="ListParagraph"/>
+        <w:rPr>
+          <w:sz w:val="32"/>
+          <w:szCs w:val="32"/>
+        </w:rPr>
+      </w:pPr>
+    </w:p>
+    <w:p>
+      <w:pPr>
+        <w:pStyle w:val="ListParagraph"/>
+        <w:numPr>
+          <w:ilvl w:val="0"/>
+          <w:numId w:val="3"/>
+        </w:numPr>
+        <w:rPr>
+          <w:sz w:val="32"/>
+          <w:szCs w:val="32"/>
+        </w:rPr>
+      </w:pPr>
+      <w:r>
+        <w:rPr>
+          <w:sz w:val="32"/>
+          <w:szCs w:val="32"/>
+        </w:rPr>
+        <w:t xml:space="preserve">Babel will take the </w:t>
+      </w:r>
+      <w:proofErr w:type="gramStart"/>
+      <w:r>
+        <w:rPr>
+          <w:sz w:val="32"/>
+          <w:szCs w:val="32"/>
+        </w:rPr>
+        <w:t>code, and</w:t>
+      </w:r>
+      <w:proofErr w:type="gramEnd"/>
+      <w:r>
+        <w:rPr>
+          <w:sz w:val="32"/>
+          <w:szCs w:val="32"/>
+        </w:rPr>
+        <w:t xml:space="preserve"> transformed into a syntax that browsers can actually understand. </w:t>
+      </w:r>
+    </w:p>
+    <w:p>
+      <w:pPr>
+        <w:pStyle w:val="ListParagraph"/>
+        <w:rPr>
+          <w:sz w:val="32"/>
+          <w:szCs w:val="32"/>
+        </w:rPr>
+      </w:pPr>
+    </w:p>
+    <w:p>
+      <w:pPr>
+        <w:pStyle w:val="ListParagraph"/>
+        <w:numPr>
+          <w:ilvl w:val="0"/>
+          <w:numId w:val="3"/>
+        </w:numPr>
+        <w:rPr>
+          <w:sz w:val="32"/>
+          <w:szCs w:val="32"/>
+        </w:rPr>
+      </w:pPr>
+    </w:p>
+    <w:p>
+      <w:pPr>
+        <w:pStyle w:val="ListParagraph"/>
+        <w:rPr>
+          <w:sz w:val="32"/>
+          <w:szCs w:val="32"/>
+        </w:rPr>
+      </w:pPr>
+    </w:p>
+    <w:p>
+      <w:pPr>
+        <w:rPr>
+          <w:sz w:val="32"/>
+          <w:szCs w:val="32"/>
+        </w:rPr>
+      </w:pPr>
+    </w:p>
+    <w:p>
+      <w:pPr>
+        <w:rPr>
+          <w:sz w:val="32"/>
+          <w:szCs w:val="32"/>
+        </w:rPr>
+      </w:pPr>
+    </w:p>
+    <w:p>
+      <w:pPr>
+        <w:rPr>
+          <w:sz w:val="32"/>
+          <w:szCs w:val="32"/>
+        </w:rPr>
+      </w:pPr>
+    </w:p>
+    <w:p>
+      <w:pPr>
+        <w:rPr>
+          <w:sz w:val="32"/>
+          <w:szCs w:val="32"/>
+        </w:rPr>
+      </w:pPr>
     </w:p>
     <w:p>
       <w:pPr>
@@ -200,6 +706,232 @@
 <file path=word/numbering.xml><?xml version="1.0" encoding="utf-8"?>
 <w:numbering xmlns:wpc="http://schemas.microsoft.com/office/word/2010/wordprocessingCanvas" xmlns:cx="http://schemas.microsoft.com/office/drawing/2014/chartex" xmlns:cx1="http://schemas.microsoft.com/office/drawing/2015/9/8/chartex" xmlns:cx2="http://schemas.microsoft.com/office/drawing/2015/10/21/chartex" xmlns:cx3="http://schemas.microsoft.com/office/drawing/2016/5/9/chartex" xmlns:cx4="http://schemas.microsoft.com/office/drawing/2016/5/10/chartex" xmlns:cx5="http://schemas.microsoft.com/office/drawing/2016/5/11/chartex" xmlns:cx6="http://schemas.microsoft.com/office/drawing/2016/5/12/chartex" xmlns:cx7="http://schemas.microsoft.com/office/drawing/2016/5/13/chartex" xmlns:cx8="http://schemas.microsoft.com/office/drawing/2016/5/14/chartex" xmlns:mc="http://schemas.openxmlformats.org/markup-compatibility/2006" xmlns:aink="http://schemas.microsoft.com/office/drawing/2016/ink" xmlns:am3d="http://schemas.microsoft.com/office/drawing/2017/model3d" xmlns:o="urn:schemas-microsoft-com:office:office" xmlns:oel="http://schemas.microsoft.com/office/2019/extlst" xmlns:r="http://schemas.openxmlformats.org/officeDocument/2006/relationships" xmlns:m="http://schemas.openxmlformats.org/officeDocument/2006/math" xmlns:v="urn:schemas-microsoft-com:vml" xmlns:wp14="http://schemas.microsoft.com/office/word/2010/wordprocessingDrawing" xmlns:wp="http://schemas.openxmlformats.org/drawingml/2006/wordprocessingDrawing" xmlns:w10="urn:schemas-microsoft-com:office:word" xmlns:w="http://schemas.openxmlformats.org/wordprocessingml/2006/main" xmlns:w14="http://schemas.microsoft.com/office/word/2010/wordml" xmlns:w15="http://schemas.microsoft.com/office/word/2012/wordml" xmlns:w16cex="http://schemas.microsoft.com/office/word/2018/wordml/cex" xmlns:w16cid="http://schemas.microsoft.com/office/word/2016/wordml/cid" xmlns:w16="http://schemas.microsoft.com/office/word/2018/wordml" xmlns:w16sdtdh="http://schemas.microsoft.com/office/word/2020/wordml/sdtdatahash" xmlns:w16se="http://schemas.microsoft.com/office/word/2015/wordml/symex" xmlns:wpg="http://schemas.microsoft.com/office/word/2010/wordprocessingGroup" xmlns:wpi="http://schemas.microsoft.com/office/word/2010/wordprocessingInk" xmlns:wne="http://schemas.microsoft.com/office/word/2006/wordml" xmlns:wps="http://schemas.microsoft.com/office/word/2010/wordprocessingShape" mc:Ignorable="w14 w15 w16se w16cid w16 w16cex w16sdtdh wp14">
   <w:abstractNum w:abstractNumId="0" w15:restartNumberingAfterBreak="0">
+    <w:nsid w:val="0D3F4D3C"/>
+    <w:multiLevelType w:val="hybridMultilevel"/>
+    <w:tmpl w:val="55C83D90"/>
+    <w:lvl w:ilvl="0" w:tplc="10090001">
+      <w:start w:val="1"/>
+      <w:numFmt w:val="bullet"/>
+      <w:lvlText w:val=""/>
+      <w:lvlJc w:val="left"/>
+      <w:pPr>
+        <w:ind w:left="720" w:hanging="360"/>
+      </w:pPr>
+      <w:rPr>
+        <w:rFonts w:ascii="Symbol" w:hAnsi="Symbol" w:hint="default"/>
+      </w:rPr>
+    </w:lvl>
+    <w:lvl w:ilvl="1" w:tplc="10090003" w:tentative="1">
+      <w:start w:val="1"/>
+      <w:numFmt w:val="bullet"/>
+      <w:lvlText w:val="o"/>
+      <w:lvlJc w:val="left"/>
+      <w:pPr>
+        <w:ind w:left="1440" w:hanging="360"/>
+      </w:pPr>
+      <w:rPr>
+        <w:rFonts w:ascii="Courier New" w:hAnsi="Courier New" w:cs="Courier New" w:hint="default"/>
+      </w:rPr>
+    </w:lvl>
+    <w:lvl w:ilvl="2" w:tplc="10090005" w:tentative="1">
+      <w:start w:val="1"/>
+      <w:numFmt w:val="bullet"/>
+      <w:lvlText w:val=""/>
+      <w:lvlJc w:val="left"/>
+      <w:pPr>
+        <w:ind w:left="2160" w:hanging="360"/>
+      </w:pPr>
+      <w:rPr>
+        <w:rFonts w:ascii="Wingdings" w:hAnsi="Wingdings" w:hint="default"/>
+      </w:rPr>
+    </w:lvl>
+    <w:lvl w:ilvl="3" w:tplc="10090001" w:tentative="1">
+      <w:start w:val="1"/>
+      <w:numFmt w:val="bullet"/>
+      <w:lvlText w:val=""/>
+      <w:lvlJc w:val="left"/>
+      <w:pPr>
+        <w:ind w:left="2880" w:hanging="360"/>
+      </w:pPr>
+      <w:rPr>
+        <w:rFonts w:ascii="Symbol" w:hAnsi="Symbol" w:hint="default"/>
+      </w:rPr>
+    </w:lvl>
+    <w:lvl w:ilvl="4" w:tplc="10090003" w:tentative="1">
+      <w:start w:val="1"/>
+      <w:numFmt w:val="bullet"/>
+      <w:lvlText w:val="o"/>
+      <w:lvlJc w:val="left"/>
+      <w:pPr>
+        <w:ind w:left="3600" w:hanging="360"/>
+      </w:pPr>
+      <w:rPr>
+        <w:rFonts w:ascii="Courier New" w:hAnsi="Courier New" w:cs="Courier New" w:hint="default"/>
+      </w:rPr>
+    </w:lvl>
+    <w:lvl w:ilvl="5" w:tplc="10090005" w:tentative="1">
+      <w:start w:val="1"/>
+      <w:numFmt w:val="bullet"/>
+      <w:lvlText w:val=""/>
+      <w:lvlJc w:val="left"/>
+      <w:pPr>
+        <w:ind w:left="4320" w:hanging="360"/>
+      </w:pPr>
+      <w:rPr>
+        <w:rFonts w:ascii="Wingdings" w:hAnsi="Wingdings" w:hint="default"/>
+      </w:rPr>
+    </w:lvl>
+    <w:lvl w:ilvl="6" w:tplc="10090001" w:tentative="1">
+      <w:start w:val="1"/>
+      <w:numFmt w:val="bullet"/>
+      <w:lvlText w:val=""/>
+      <w:lvlJc w:val="left"/>
+      <w:pPr>
+        <w:ind w:left="5040" w:hanging="360"/>
+      </w:pPr>
+      <w:rPr>
+        <w:rFonts w:ascii="Symbol" w:hAnsi="Symbol" w:hint="default"/>
+      </w:rPr>
+    </w:lvl>
+    <w:lvl w:ilvl="7" w:tplc="10090003" w:tentative="1">
+      <w:start w:val="1"/>
+      <w:numFmt w:val="bullet"/>
+      <w:lvlText w:val="o"/>
+      <w:lvlJc w:val="left"/>
+      <w:pPr>
+        <w:ind w:left="5760" w:hanging="360"/>
+      </w:pPr>
+      <w:rPr>
+        <w:rFonts w:ascii="Courier New" w:hAnsi="Courier New" w:cs="Courier New" w:hint="default"/>
+      </w:rPr>
+    </w:lvl>
+    <w:lvl w:ilvl="8" w:tplc="10090005" w:tentative="1">
+      <w:start w:val="1"/>
+      <w:numFmt w:val="bullet"/>
+      <w:lvlText w:val=""/>
+      <w:lvlJc w:val="left"/>
+      <w:pPr>
+        <w:ind w:left="6480" w:hanging="360"/>
+      </w:pPr>
+      <w:rPr>
+        <w:rFonts w:ascii="Wingdings" w:hAnsi="Wingdings" w:hint="default"/>
+      </w:rPr>
+    </w:lvl>
+  </w:abstractNum>
+  <w:abstractNum w:abstractNumId="1" w15:restartNumberingAfterBreak="0">
+    <w:nsid w:val="71883A94"/>
+    <w:multiLevelType w:val="hybridMultilevel"/>
+    <w:tmpl w:val="F9168378"/>
+    <w:lvl w:ilvl="0" w:tplc="10090001">
+      <w:start w:val="1"/>
+      <w:numFmt w:val="bullet"/>
+      <w:lvlText w:val=""/>
+      <w:lvlJc w:val="left"/>
+      <w:pPr>
+        <w:ind w:left="720" w:hanging="360"/>
+      </w:pPr>
+      <w:rPr>
+        <w:rFonts w:ascii="Symbol" w:hAnsi="Symbol" w:hint="default"/>
+      </w:rPr>
+    </w:lvl>
+    <w:lvl w:ilvl="1" w:tplc="10090003" w:tentative="1">
+      <w:start w:val="1"/>
+      <w:numFmt w:val="bullet"/>
+      <w:lvlText w:val="o"/>
+      <w:lvlJc w:val="left"/>
+      <w:pPr>
+        <w:ind w:left="1440" w:hanging="360"/>
+      </w:pPr>
+      <w:rPr>
+        <w:rFonts w:ascii="Courier New" w:hAnsi="Courier New" w:cs="Courier New" w:hint="default"/>
+      </w:rPr>
+    </w:lvl>
+    <w:lvl w:ilvl="2" w:tplc="10090005" w:tentative="1">
+      <w:start w:val="1"/>
+      <w:numFmt w:val="bullet"/>
+      <w:lvlText w:val=""/>
+      <w:lvlJc w:val="left"/>
+      <w:pPr>
+        <w:ind w:left="2160" w:hanging="360"/>
+      </w:pPr>
+      <w:rPr>
+        <w:rFonts w:ascii="Wingdings" w:hAnsi="Wingdings" w:hint="default"/>
+      </w:rPr>
+    </w:lvl>
+    <w:lvl w:ilvl="3" w:tplc="10090001" w:tentative="1">
+      <w:start w:val="1"/>
+      <w:numFmt w:val="bullet"/>
+      <w:lvlText w:val=""/>
+      <w:lvlJc w:val="left"/>
+      <w:pPr>
+        <w:ind w:left="2880" w:hanging="360"/>
+      </w:pPr>
+      <w:rPr>
+        <w:rFonts w:ascii="Symbol" w:hAnsi="Symbol" w:hint="default"/>
+      </w:rPr>
+    </w:lvl>
+    <w:lvl w:ilvl="4" w:tplc="10090003" w:tentative="1">
+      <w:start w:val="1"/>
+      <w:numFmt w:val="bullet"/>
+      <w:lvlText w:val="o"/>
+      <w:lvlJc w:val="left"/>
+      <w:pPr>
+        <w:ind w:left="3600" w:hanging="360"/>
+      </w:pPr>
+      <w:rPr>
+        <w:rFonts w:ascii="Courier New" w:hAnsi="Courier New" w:cs="Courier New" w:hint="default"/>
+      </w:rPr>
+    </w:lvl>
+    <w:lvl w:ilvl="5" w:tplc="10090005" w:tentative="1">
+      <w:start w:val="1"/>
+      <w:numFmt w:val="bullet"/>
+      <w:lvlText w:val=""/>
+      <w:lvlJc w:val="left"/>
+      <w:pPr>
+        <w:ind w:left="4320" w:hanging="360"/>
+      </w:pPr>
+      <w:rPr>
+        <w:rFonts w:ascii="Wingdings" w:hAnsi="Wingdings" w:hint="default"/>
+      </w:rPr>
+    </w:lvl>
+    <w:lvl w:ilvl="6" w:tplc="10090001" w:tentative="1">
+      <w:start w:val="1"/>
+      <w:numFmt w:val="bullet"/>
+      <w:lvlText w:val=""/>
+      <w:lvlJc w:val="left"/>
+      <w:pPr>
+        <w:ind w:left="5040" w:hanging="360"/>
+      </w:pPr>
+      <w:rPr>
+        <w:rFonts w:ascii="Symbol" w:hAnsi="Symbol" w:hint="default"/>
+      </w:rPr>
+    </w:lvl>
+    <w:lvl w:ilvl="7" w:tplc="10090003" w:tentative="1">
+      <w:start w:val="1"/>
+      <w:numFmt w:val="bullet"/>
+      <w:lvlText w:val="o"/>
+      <w:lvlJc w:val="left"/>
+      <w:pPr>
+        <w:ind w:left="5760" w:hanging="360"/>
+      </w:pPr>
+      <w:rPr>
+        <w:rFonts w:ascii="Courier New" w:hAnsi="Courier New" w:cs="Courier New" w:hint="default"/>
+      </w:rPr>
+    </w:lvl>
+    <w:lvl w:ilvl="8" w:tplc="10090005" w:tentative="1">
+      <w:start w:val="1"/>
+      <w:numFmt w:val="bullet"/>
+      <w:lvlText w:val=""/>
+      <w:lvlJc w:val="left"/>
+      <w:pPr>
+        <w:ind w:left="6480" w:hanging="360"/>
+      </w:pPr>
+      <w:rPr>
+        <w:rFonts w:ascii="Wingdings" w:hAnsi="Wingdings" w:hint="default"/>
+      </w:rPr>
+    </w:lvl>
+  </w:abstractNum>
+  <w:abstractNum w:abstractNumId="2" w15:restartNumberingAfterBreak="0">
     <w:nsid w:val="7D0F0A32"/>
     <w:multiLevelType w:val="hybridMultilevel"/>
     <w:tmpl w:val="B3B829CA"/>
@@ -313,7 +1045,13 @@
     </w:lvl>
   </w:abstractNum>
   <w:num w:numId="1" w16cid:durableId="1424259446">
+    <w:abstractNumId w:val="2"/>
+  </w:num>
+  <w:num w:numId="2" w16cid:durableId="1176575701">
     <w:abstractNumId w:val="0"/>
+  </w:num>
+  <w:num w:numId="3" w16cid:durableId="1142893890">
+    <w:abstractNumId w:val="1"/>
   </w:num>
 </w:numbering>
 </file>

</xml_diff>

<commit_message>
es6 object fundamentals written
</commit_message>
<xml_diff>
--- a/word_doc/javascript_word_doc.docx
+++ b/word_doc/javascript_word_doc.docx
@@ -627,6 +627,22 @@
           <w:szCs w:val="32"/>
         </w:rPr>
       </w:pPr>
+      <w:proofErr w:type="spellStart"/>
+      <w:r>
+        <w:rPr>
+          <w:sz w:val="32"/>
+          <w:szCs w:val="32"/>
+        </w:rPr>
+        <w:t>Destructuring</w:t>
+      </w:r>
+      <w:proofErr w:type="spellEnd"/>
+      <w:r>
+        <w:rPr>
+          <w:sz w:val="32"/>
+          <w:szCs w:val="32"/>
+        </w:rPr>
+        <w:t xml:space="preserve"> arrays practised, write more code to thoroughly induce understanding. </w:t>
+      </w:r>
     </w:p>
     <w:p>
       <w:pPr>

</xml_diff>

<commit_message>
more practise code uplaoded
</commit_message>
<xml_diff>
--- a/word_doc/javascript_word_doc.docx
+++ b/word_doc/javascript_word_doc.docx
@@ -29,23 +29,7 @@
           <w:sz w:val="44"/>
           <w:szCs w:val="44"/>
         </w:rPr>
-        <w:t>(</w:t>
-      </w:r>
-      <w:proofErr w:type="spellStart"/>
-      <w:r>
-        <w:rPr>
-          <w:sz w:val="44"/>
-          <w:szCs w:val="44"/>
-        </w:rPr>
-        <w:t>Javascript</w:t>
-      </w:r>
-      <w:proofErr w:type="spellEnd"/>
-      <w:r>
-        <w:rPr>
-          <w:sz w:val="44"/>
-          <w:szCs w:val="44"/>
-        </w:rPr>
-        <w:t xml:space="preserve"> for react.)</w:t>
+        <w:t>(Javascript for react.)</w:t>
       </w:r>
     </w:p>
     <w:p>
@@ -186,23 +170,7 @@
           <w:szCs w:val="36"/>
         </w:rPr>
         <w:lastRenderedPageBreak/>
-        <w:t xml:space="preserve">Because of Node.js JavaScript is a very highly useful language for creating applications both from a </w:t>
-      </w:r>
-      <w:proofErr w:type="gramStart"/>
-      <w:r>
-        <w:rPr>
-          <w:sz w:val="36"/>
-          <w:szCs w:val="36"/>
-        </w:rPr>
-        <w:t>front end</w:t>
-      </w:r>
-      <w:proofErr w:type="gramEnd"/>
-      <w:r>
-        <w:rPr>
-          <w:sz w:val="36"/>
-          <w:szCs w:val="36"/>
-        </w:rPr>
-        <w:t xml:space="preserve"> point of view and a backend point of view. </w:t>
+        <w:t xml:space="preserve">Because of Node.js JavaScript is a very highly useful language for creating applications both from a front end point of view and a backend point of view. </w:t>
       </w:r>
     </w:p>
     <w:p>
@@ -233,21 +201,12 @@
           <w:szCs w:val="44"/>
         </w:rPr>
       </w:pPr>
-      <w:proofErr w:type="spellStart"/>
-      <w:r>
-        <w:rPr>
-          <w:sz w:val="44"/>
-          <w:szCs w:val="44"/>
-        </w:rPr>
-        <w:t>ESNext</w:t>
-      </w:r>
-      <w:proofErr w:type="spellEnd"/>
-      <w:r>
-        <w:rPr>
-          <w:sz w:val="44"/>
-          <w:szCs w:val="44"/>
-        </w:rPr>
-        <w:t xml:space="preserve"> is the term for JavaScript updates to be set out. ES6 Concepts are critical to understand when working with React Projects. </w:t>
+      <w:r>
+        <w:rPr>
+          <w:sz w:val="44"/>
+          <w:szCs w:val="44"/>
+        </w:rPr>
+        <w:t xml:space="preserve">ESNext is the term for JavaScript updates to be set out. ES6 Concepts are critical to understand when working with React Projects. </w:t>
       </w:r>
     </w:p>
     <w:p>
@@ -587,23 +546,7 @@
           <w:sz w:val="32"/>
           <w:szCs w:val="32"/>
         </w:rPr>
-        <w:t xml:space="preserve">Babel will take the </w:t>
-      </w:r>
-      <w:proofErr w:type="gramStart"/>
-      <w:r>
-        <w:rPr>
-          <w:sz w:val="32"/>
-          <w:szCs w:val="32"/>
-        </w:rPr>
-        <w:t>code, and</w:t>
-      </w:r>
-      <w:proofErr w:type="gramEnd"/>
-      <w:r>
-        <w:rPr>
-          <w:sz w:val="32"/>
-          <w:szCs w:val="32"/>
-        </w:rPr>
-        <w:t xml:space="preserve"> transformed into a syntax that browsers can actually understand. </w:t>
+        <w:t xml:space="preserve">Babel will take the code, and transformed into a syntax that browsers can actually understand. </w:t>
       </w:r>
     </w:p>
     <w:p>
@@ -627,63 +570,340 @@
           <w:szCs w:val="32"/>
         </w:rPr>
       </w:pPr>
-      <w:proofErr w:type="spellStart"/>
-      <w:r>
-        <w:rPr>
-          <w:sz w:val="32"/>
-          <w:szCs w:val="32"/>
-        </w:rPr>
-        <w:t>Destructuring</w:t>
-      </w:r>
-      <w:proofErr w:type="spellEnd"/>
-      <w:r>
-        <w:rPr>
-          <w:sz w:val="32"/>
-          <w:szCs w:val="32"/>
-        </w:rPr>
-        <w:t xml:space="preserve"> arrays practised, write more code to thoroughly induce understanding. </w:t>
-      </w:r>
-    </w:p>
-    <w:p>
-      <w:pPr>
-        <w:pStyle w:val="ListParagraph"/>
-        <w:rPr>
-          <w:sz w:val="32"/>
-          <w:szCs w:val="32"/>
-        </w:rPr>
-      </w:pPr>
-    </w:p>
-    <w:p>
-      <w:pPr>
-        <w:rPr>
-          <w:sz w:val="32"/>
-          <w:szCs w:val="32"/>
-        </w:rPr>
-      </w:pPr>
-    </w:p>
-    <w:p>
-      <w:pPr>
-        <w:rPr>
-          <w:sz w:val="32"/>
-          <w:szCs w:val="32"/>
-        </w:rPr>
-      </w:pPr>
-    </w:p>
-    <w:p>
-      <w:pPr>
-        <w:rPr>
-          <w:sz w:val="32"/>
-          <w:szCs w:val="32"/>
-        </w:rPr>
-      </w:pPr>
-    </w:p>
-    <w:p>
-      <w:pPr>
-        <w:rPr>
-          <w:sz w:val="32"/>
-          <w:szCs w:val="32"/>
-        </w:rPr>
-      </w:pPr>
+      <w:r>
+        <w:rPr>
+          <w:sz w:val="32"/>
+          <w:szCs w:val="32"/>
+        </w:rPr>
+        <w:t xml:space="preserve">Destructuring arrays practised, write more code to thoroughly induce understanding. </w:t>
+      </w:r>
+    </w:p>
+    <w:p>
+      <w:pPr>
+        <w:pStyle w:val="ListParagraph"/>
+        <w:rPr>
+          <w:sz w:val="32"/>
+          <w:szCs w:val="32"/>
+        </w:rPr>
+      </w:pPr>
+    </w:p>
+    <w:p>
+      <w:pPr>
+        <w:rPr>
+          <w:sz w:val="32"/>
+          <w:szCs w:val="32"/>
+        </w:rPr>
+      </w:pPr>
+    </w:p>
+    <w:p>
+      <w:pPr>
+        <w:rPr>
+          <w:sz w:val="32"/>
+          <w:szCs w:val="32"/>
+        </w:rPr>
+      </w:pPr>
+    </w:p>
+    <w:p>
+      <w:pPr>
+        <w:rPr>
+          <w:sz w:val="32"/>
+          <w:szCs w:val="32"/>
+        </w:rPr>
+      </w:pPr>
+    </w:p>
+    <w:p>
+      <w:pPr>
+        <w:rPr>
+          <w:b/>
+          <w:bCs/>
+          <w:sz w:val="44"/>
+          <w:szCs w:val="44"/>
+        </w:rPr>
+      </w:pPr>
+      <w:r>
+        <w:rPr>
+          <w:b/>
+          <w:bCs/>
+          <w:sz w:val="44"/>
+          <w:szCs w:val="44"/>
+        </w:rPr>
+        <w:lastRenderedPageBreak/>
+        <w:t xml:space="preserve">The spread operator – seen this term thrown around in the react-native class. </w:t>
+      </w:r>
+    </w:p>
+    <w:p>
+      <w:pPr>
+        <w:rPr>
+          <w:sz w:val="36"/>
+          <w:szCs w:val="36"/>
+        </w:rPr>
+      </w:pPr>
+    </w:p>
+    <w:p>
+      <w:pPr>
+        <w:pStyle w:val="ListParagraph"/>
+        <w:numPr>
+          <w:ilvl w:val="0"/>
+          <w:numId w:val="4"/>
+        </w:numPr>
+        <w:rPr>
+          <w:sz w:val="36"/>
+          <w:szCs w:val="36"/>
+        </w:rPr>
+      </w:pPr>
+      <w:r>
+        <w:rPr>
+          <w:sz w:val="36"/>
+          <w:szCs w:val="36"/>
+        </w:rPr>
+        <w:t xml:space="preserve">Represented by three dots (…) </w:t>
+      </w:r>
+    </w:p>
+    <w:p>
+      <w:pPr>
+        <w:pStyle w:val="ListParagraph"/>
+        <w:rPr>
+          <w:sz w:val="36"/>
+          <w:szCs w:val="36"/>
+        </w:rPr>
+      </w:pPr>
+      <w:r>
+        <w:rPr>
+          <w:sz w:val="36"/>
+          <w:szCs w:val="36"/>
+        </w:rPr>
+        <w:t xml:space="preserve"> </w:t>
+      </w:r>
+    </w:p>
+    <w:p>
+      <w:pPr>
+        <w:pStyle w:val="ListParagraph"/>
+        <w:numPr>
+          <w:ilvl w:val="0"/>
+          <w:numId w:val="4"/>
+        </w:numPr>
+        <w:rPr>
+          <w:sz w:val="36"/>
+          <w:szCs w:val="36"/>
+        </w:rPr>
+      </w:pPr>
+      <w:r>
+        <w:rPr>
+          <w:sz w:val="36"/>
+          <w:szCs w:val="36"/>
+        </w:rPr>
+        <w:t xml:space="preserve">The spread operator helps us join the contents of Arrays. </w:t>
+      </w:r>
+    </w:p>
+    <w:p>
+      <w:pPr>
+        <w:pStyle w:val="ListParagraph"/>
+        <w:rPr>
+          <w:sz w:val="36"/>
+          <w:szCs w:val="36"/>
+        </w:rPr>
+      </w:pPr>
+    </w:p>
+    <w:p>
+      <w:pPr>
+        <w:pStyle w:val="ListParagraph"/>
+        <w:numPr>
+          <w:ilvl w:val="0"/>
+          <w:numId w:val="4"/>
+        </w:numPr>
+        <w:rPr>
+          <w:sz w:val="36"/>
+          <w:szCs w:val="36"/>
+        </w:rPr>
+      </w:pPr>
+      <w:r>
+        <w:rPr>
+          <w:sz w:val="36"/>
+          <w:szCs w:val="36"/>
+        </w:rPr>
+        <w:t xml:space="preserve">Spread operator understood. Write code with express server to return some spread operator objects and arrays. </w:t>
+      </w:r>
+    </w:p>
+    <w:p>
+      <w:pPr>
+        <w:pStyle w:val="ListParagraph"/>
+        <w:rPr>
+          <w:sz w:val="36"/>
+          <w:szCs w:val="36"/>
+        </w:rPr>
+      </w:pPr>
+    </w:p>
+    <w:p>
+      <w:pPr>
+        <w:rPr>
+          <w:b/>
+          <w:bCs/>
+          <w:sz w:val="44"/>
+          <w:szCs w:val="44"/>
+        </w:rPr>
+      </w:pPr>
+      <w:r>
+        <w:rPr>
+          <w:b/>
+          <w:bCs/>
+          <w:sz w:val="44"/>
+          <w:szCs w:val="44"/>
+        </w:rPr>
+        <w:t xml:space="preserve">Understanding Asynch JavaScript. </w:t>
+      </w:r>
+    </w:p>
+    <w:p>
+      <w:pPr>
+        <w:rPr>
+          <w:b/>
+          <w:bCs/>
+          <w:sz w:val="44"/>
+          <w:szCs w:val="44"/>
+        </w:rPr>
+      </w:pPr>
+    </w:p>
+    <w:p>
+      <w:pPr>
+        <w:pStyle w:val="ListParagraph"/>
+        <w:numPr>
+          <w:ilvl w:val="0"/>
+          <w:numId w:val="6"/>
+        </w:numPr>
+        <w:rPr>
+          <w:sz w:val="36"/>
+          <w:szCs w:val="36"/>
+        </w:rPr>
+      </w:pPr>
+      <w:r>
+        <w:rPr>
+          <w:sz w:val="36"/>
+          <w:szCs w:val="36"/>
+        </w:rPr>
+        <w:t xml:space="preserve">To understand Asynch JS is to understand the first basics of the synchronous tasks that JavaScript can do. </w:t>
+      </w:r>
+    </w:p>
+    <w:p>
+      <w:pPr>
+        <w:pStyle w:val="ListParagraph"/>
+        <w:numPr>
+          <w:ilvl w:val="0"/>
+          <w:numId w:val="6"/>
+        </w:numPr>
+        <w:rPr>
+          <w:sz w:val="36"/>
+          <w:szCs w:val="36"/>
+        </w:rPr>
+      </w:pPr>
+      <w:r>
+        <w:rPr>
+          <w:sz w:val="36"/>
+          <w:szCs w:val="36"/>
+        </w:rPr>
+        <w:t xml:space="preserve">Think about doing dom manipulation. Grab the id, store to a variable, then access that variable with dot notation and do the message/manipulation when needed.  </w:t>
+      </w:r>
+    </w:p>
+    <w:p>
+      <w:pPr>
+        <w:pStyle w:val="ListParagraph"/>
+        <w:rPr>
+          <w:sz w:val="36"/>
+          <w:szCs w:val="36"/>
+        </w:rPr>
+      </w:pPr>
+      <w:r>
+        <w:rPr>
+          <w:sz w:val="36"/>
+          <w:szCs w:val="36"/>
+        </w:rPr>
+        <w:t xml:space="preserve"> </w:t>
+      </w:r>
+    </w:p>
+    <w:p>
+      <w:pPr>
+        <w:rPr>
+          <w:sz w:val="36"/>
+          <w:szCs w:val="36"/>
+        </w:rPr>
+      </w:pPr>
+      <w:r>
+        <w:rPr>
+          <w:sz w:val="36"/>
+          <w:szCs w:val="36"/>
+        </w:rPr>
+        <w:t xml:space="preserve">Asynchronous tasks explained below </w:t>
+      </w:r>
+    </w:p>
+    <w:p>
+      <w:pPr>
+        <w:rPr>
+          <w:sz w:val="36"/>
+          <w:szCs w:val="36"/>
+        </w:rPr>
+      </w:pPr>
+    </w:p>
+    <w:p>
+      <w:pPr>
+        <w:rPr>
+          <w:sz w:val="36"/>
+          <w:szCs w:val="36"/>
+        </w:rPr>
+      </w:pPr>
+    </w:p>
+    <w:p>
+      <w:pPr>
+        <w:rPr>
+          <w:sz w:val="36"/>
+          <w:szCs w:val="36"/>
+        </w:rPr>
+      </w:pPr>
+    </w:p>
+    <w:p>
+      <w:pPr>
+        <w:rPr>
+          <w:b/>
+          <w:bCs/>
+          <w:sz w:val="36"/>
+          <w:szCs w:val="36"/>
+        </w:rPr>
+      </w:pPr>
+      <w:r>
+        <w:rPr>
+          <w:b/>
+          <w:bCs/>
+          <w:sz w:val="36"/>
+          <w:szCs w:val="36"/>
+        </w:rPr>
+        <w:lastRenderedPageBreak/>
+        <w:t xml:space="preserve">Promises with Fetch: </w:t>
+      </w:r>
+    </w:p>
+    <w:p>
+      <w:pPr>
+        <w:rPr>
+          <w:sz w:val="36"/>
+          <w:szCs w:val="36"/>
+        </w:rPr>
+      </w:pPr>
+    </w:p>
+    <w:p>
+      <w:pPr>
+        <w:pStyle w:val="ListParagraph"/>
+        <w:numPr>
+          <w:ilvl w:val="0"/>
+          <w:numId w:val="7"/>
+        </w:numPr>
+        <w:rPr>
+          <w:sz w:val="36"/>
+          <w:szCs w:val="36"/>
+        </w:rPr>
+      </w:pPr>
+      <w:r>
+        <w:rPr>
+          <w:sz w:val="36"/>
+          <w:szCs w:val="36"/>
+        </w:rPr>
+        <w:t>Thanks to ECMA committee for releasing fetch. con</w:t>
+      </w:r>
     </w:p>
     <w:p>
       <w:pPr>
@@ -722,6 +942,119 @@
 <file path=word/numbering.xml><?xml version="1.0" encoding="utf-8"?>
 <w:numbering xmlns:wpc="http://schemas.microsoft.com/office/word/2010/wordprocessingCanvas" xmlns:cx="http://schemas.microsoft.com/office/drawing/2014/chartex" xmlns:cx1="http://schemas.microsoft.com/office/drawing/2015/9/8/chartex" xmlns:cx2="http://schemas.microsoft.com/office/drawing/2015/10/21/chartex" xmlns:cx3="http://schemas.microsoft.com/office/drawing/2016/5/9/chartex" xmlns:cx4="http://schemas.microsoft.com/office/drawing/2016/5/10/chartex" xmlns:cx5="http://schemas.microsoft.com/office/drawing/2016/5/11/chartex" xmlns:cx6="http://schemas.microsoft.com/office/drawing/2016/5/12/chartex" xmlns:cx7="http://schemas.microsoft.com/office/drawing/2016/5/13/chartex" xmlns:cx8="http://schemas.microsoft.com/office/drawing/2016/5/14/chartex" xmlns:mc="http://schemas.openxmlformats.org/markup-compatibility/2006" xmlns:aink="http://schemas.microsoft.com/office/drawing/2016/ink" xmlns:am3d="http://schemas.microsoft.com/office/drawing/2017/model3d" xmlns:o="urn:schemas-microsoft-com:office:office" xmlns:oel="http://schemas.microsoft.com/office/2019/extlst" xmlns:r="http://schemas.openxmlformats.org/officeDocument/2006/relationships" xmlns:m="http://schemas.openxmlformats.org/officeDocument/2006/math" xmlns:v="urn:schemas-microsoft-com:vml" xmlns:wp14="http://schemas.microsoft.com/office/word/2010/wordprocessingDrawing" xmlns:wp="http://schemas.openxmlformats.org/drawingml/2006/wordprocessingDrawing" xmlns:w10="urn:schemas-microsoft-com:office:word" xmlns:w="http://schemas.openxmlformats.org/wordprocessingml/2006/main" xmlns:w14="http://schemas.microsoft.com/office/word/2010/wordml" xmlns:w15="http://schemas.microsoft.com/office/word/2012/wordml" xmlns:w16cex="http://schemas.microsoft.com/office/word/2018/wordml/cex" xmlns:w16cid="http://schemas.microsoft.com/office/word/2016/wordml/cid" xmlns:w16="http://schemas.microsoft.com/office/word/2018/wordml" xmlns:w16sdtdh="http://schemas.microsoft.com/office/word/2020/wordml/sdtdatahash" xmlns:w16se="http://schemas.microsoft.com/office/word/2015/wordml/symex" xmlns:wpg="http://schemas.microsoft.com/office/word/2010/wordprocessingGroup" xmlns:wpi="http://schemas.microsoft.com/office/word/2010/wordprocessingInk" xmlns:wne="http://schemas.microsoft.com/office/word/2006/wordml" xmlns:wps="http://schemas.microsoft.com/office/word/2010/wordprocessingShape" mc:Ignorable="w14 w15 w16se w16cid w16 w16cex w16sdtdh wp14">
   <w:abstractNum w:abstractNumId="0" w15:restartNumberingAfterBreak="0">
+    <w:nsid w:val="0B2C37C4"/>
+    <w:multiLevelType w:val="hybridMultilevel"/>
+    <w:tmpl w:val="50A8B88A"/>
+    <w:lvl w:ilvl="0" w:tplc="10090001">
+      <w:start w:val="1"/>
+      <w:numFmt w:val="bullet"/>
+      <w:lvlText w:val=""/>
+      <w:lvlJc w:val="left"/>
+      <w:pPr>
+        <w:ind w:left="720" w:hanging="360"/>
+      </w:pPr>
+      <w:rPr>
+        <w:rFonts w:ascii="Symbol" w:hAnsi="Symbol" w:hint="default"/>
+      </w:rPr>
+    </w:lvl>
+    <w:lvl w:ilvl="1" w:tplc="10090003" w:tentative="1">
+      <w:start w:val="1"/>
+      <w:numFmt w:val="bullet"/>
+      <w:lvlText w:val="o"/>
+      <w:lvlJc w:val="left"/>
+      <w:pPr>
+        <w:ind w:left="1440" w:hanging="360"/>
+      </w:pPr>
+      <w:rPr>
+        <w:rFonts w:ascii="Courier New" w:hAnsi="Courier New" w:cs="Courier New" w:hint="default"/>
+      </w:rPr>
+    </w:lvl>
+    <w:lvl w:ilvl="2" w:tplc="10090005" w:tentative="1">
+      <w:start w:val="1"/>
+      <w:numFmt w:val="bullet"/>
+      <w:lvlText w:val=""/>
+      <w:lvlJc w:val="left"/>
+      <w:pPr>
+        <w:ind w:left="2160" w:hanging="360"/>
+      </w:pPr>
+      <w:rPr>
+        <w:rFonts w:ascii="Wingdings" w:hAnsi="Wingdings" w:hint="default"/>
+      </w:rPr>
+    </w:lvl>
+    <w:lvl w:ilvl="3" w:tplc="10090001" w:tentative="1">
+      <w:start w:val="1"/>
+      <w:numFmt w:val="bullet"/>
+      <w:lvlText w:val=""/>
+      <w:lvlJc w:val="left"/>
+      <w:pPr>
+        <w:ind w:left="2880" w:hanging="360"/>
+      </w:pPr>
+      <w:rPr>
+        <w:rFonts w:ascii="Symbol" w:hAnsi="Symbol" w:hint="default"/>
+      </w:rPr>
+    </w:lvl>
+    <w:lvl w:ilvl="4" w:tplc="10090003" w:tentative="1">
+      <w:start w:val="1"/>
+      <w:numFmt w:val="bullet"/>
+      <w:lvlText w:val="o"/>
+      <w:lvlJc w:val="left"/>
+      <w:pPr>
+        <w:ind w:left="3600" w:hanging="360"/>
+      </w:pPr>
+      <w:rPr>
+        <w:rFonts w:ascii="Courier New" w:hAnsi="Courier New" w:cs="Courier New" w:hint="default"/>
+      </w:rPr>
+    </w:lvl>
+    <w:lvl w:ilvl="5" w:tplc="10090005" w:tentative="1">
+      <w:start w:val="1"/>
+      <w:numFmt w:val="bullet"/>
+      <w:lvlText w:val=""/>
+      <w:lvlJc w:val="left"/>
+      <w:pPr>
+        <w:ind w:left="4320" w:hanging="360"/>
+      </w:pPr>
+      <w:rPr>
+        <w:rFonts w:ascii="Wingdings" w:hAnsi="Wingdings" w:hint="default"/>
+      </w:rPr>
+    </w:lvl>
+    <w:lvl w:ilvl="6" w:tplc="10090001" w:tentative="1">
+      <w:start w:val="1"/>
+      <w:numFmt w:val="bullet"/>
+      <w:lvlText w:val=""/>
+      <w:lvlJc w:val="left"/>
+      <w:pPr>
+        <w:ind w:left="5040" w:hanging="360"/>
+      </w:pPr>
+      <w:rPr>
+        <w:rFonts w:ascii="Symbol" w:hAnsi="Symbol" w:hint="default"/>
+      </w:rPr>
+    </w:lvl>
+    <w:lvl w:ilvl="7" w:tplc="10090003" w:tentative="1">
+      <w:start w:val="1"/>
+      <w:numFmt w:val="bullet"/>
+      <w:lvlText w:val="o"/>
+      <w:lvlJc w:val="left"/>
+      <w:pPr>
+        <w:ind w:left="5760" w:hanging="360"/>
+      </w:pPr>
+      <w:rPr>
+        <w:rFonts w:ascii="Courier New" w:hAnsi="Courier New" w:cs="Courier New" w:hint="default"/>
+      </w:rPr>
+    </w:lvl>
+    <w:lvl w:ilvl="8" w:tplc="10090005" w:tentative="1">
+      <w:start w:val="1"/>
+      <w:numFmt w:val="bullet"/>
+      <w:lvlText w:val=""/>
+      <w:lvlJc w:val="left"/>
+      <w:pPr>
+        <w:ind w:left="6480" w:hanging="360"/>
+      </w:pPr>
+      <w:rPr>
+        <w:rFonts w:ascii="Wingdings" w:hAnsi="Wingdings" w:hint="default"/>
+      </w:rPr>
+    </w:lvl>
+  </w:abstractNum>
+  <w:abstractNum w:abstractNumId="1" w15:restartNumberingAfterBreak="0">
     <w:nsid w:val="0D3F4D3C"/>
     <w:multiLevelType w:val="hybridMultilevel"/>
     <w:tmpl w:val="55C83D90"/>
@@ -834,7 +1167,346 @@
       </w:rPr>
     </w:lvl>
   </w:abstractNum>
-  <w:abstractNum w:abstractNumId="1" w15:restartNumberingAfterBreak="0">
+  <w:abstractNum w:abstractNumId="2" w15:restartNumberingAfterBreak="0">
+    <w:nsid w:val="31054312"/>
+    <w:multiLevelType w:val="hybridMultilevel"/>
+    <w:tmpl w:val="B76E90E4"/>
+    <w:lvl w:ilvl="0" w:tplc="10090001">
+      <w:start w:val="1"/>
+      <w:numFmt w:val="bullet"/>
+      <w:lvlText w:val=""/>
+      <w:lvlJc w:val="left"/>
+      <w:pPr>
+        <w:ind w:left="720" w:hanging="360"/>
+      </w:pPr>
+      <w:rPr>
+        <w:rFonts w:ascii="Symbol" w:hAnsi="Symbol" w:hint="default"/>
+      </w:rPr>
+    </w:lvl>
+    <w:lvl w:ilvl="1" w:tplc="10090003" w:tentative="1">
+      <w:start w:val="1"/>
+      <w:numFmt w:val="bullet"/>
+      <w:lvlText w:val="o"/>
+      <w:lvlJc w:val="left"/>
+      <w:pPr>
+        <w:ind w:left="1440" w:hanging="360"/>
+      </w:pPr>
+      <w:rPr>
+        <w:rFonts w:ascii="Courier New" w:hAnsi="Courier New" w:cs="Courier New" w:hint="default"/>
+      </w:rPr>
+    </w:lvl>
+    <w:lvl w:ilvl="2" w:tplc="10090005" w:tentative="1">
+      <w:start w:val="1"/>
+      <w:numFmt w:val="bullet"/>
+      <w:lvlText w:val=""/>
+      <w:lvlJc w:val="left"/>
+      <w:pPr>
+        <w:ind w:left="2160" w:hanging="360"/>
+      </w:pPr>
+      <w:rPr>
+        <w:rFonts w:ascii="Wingdings" w:hAnsi="Wingdings" w:hint="default"/>
+      </w:rPr>
+    </w:lvl>
+    <w:lvl w:ilvl="3" w:tplc="10090001" w:tentative="1">
+      <w:start w:val="1"/>
+      <w:numFmt w:val="bullet"/>
+      <w:lvlText w:val=""/>
+      <w:lvlJc w:val="left"/>
+      <w:pPr>
+        <w:ind w:left="2880" w:hanging="360"/>
+      </w:pPr>
+      <w:rPr>
+        <w:rFonts w:ascii="Symbol" w:hAnsi="Symbol" w:hint="default"/>
+      </w:rPr>
+    </w:lvl>
+    <w:lvl w:ilvl="4" w:tplc="10090003" w:tentative="1">
+      <w:start w:val="1"/>
+      <w:numFmt w:val="bullet"/>
+      <w:lvlText w:val="o"/>
+      <w:lvlJc w:val="left"/>
+      <w:pPr>
+        <w:ind w:left="3600" w:hanging="360"/>
+      </w:pPr>
+      <w:rPr>
+        <w:rFonts w:ascii="Courier New" w:hAnsi="Courier New" w:cs="Courier New" w:hint="default"/>
+      </w:rPr>
+    </w:lvl>
+    <w:lvl w:ilvl="5" w:tplc="10090005" w:tentative="1">
+      <w:start w:val="1"/>
+      <w:numFmt w:val="bullet"/>
+      <w:lvlText w:val=""/>
+      <w:lvlJc w:val="left"/>
+      <w:pPr>
+        <w:ind w:left="4320" w:hanging="360"/>
+      </w:pPr>
+      <w:rPr>
+        <w:rFonts w:ascii="Wingdings" w:hAnsi="Wingdings" w:hint="default"/>
+      </w:rPr>
+    </w:lvl>
+    <w:lvl w:ilvl="6" w:tplc="10090001" w:tentative="1">
+      <w:start w:val="1"/>
+      <w:numFmt w:val="bullet"/>
+      <w:lvlText w:val=""/>
+      <w:lvlJc w:val="left"/>
+      <w:pPr>
+        <w:ind w:left="5040" w:hanging="360"/>
+      </w:pPr>
+      <w:rPr>
+        <w:rFonts w:ascii="Symbol" w:hAnsi="Symbol" w:hint="default"/>
+      </w:rPr>
+    </w:lvl>
+    <w:lvl w:ilvl="7" w:tplc="10090003" w:tentative="1">
+      <w:start w:val="1"/>
+      <w:numFmt w:val="bullet"/>
+      <w:lvlText w:val="o"/>
+      <w:lvlJc w:val="left"/>
+      <w:pPr>
+        <w:ind w:left="5760" w:hanging="360"/>
+      </w:pPr>
+      <w:rPr>
+        <w:rFonts w:ascii="Courier New" w:hAnsi="Courier New" w:cs="Courier New" w:hint="default"/>
+      </w:rPr>
+    </w:lvl>
+    <w:lvl w:ilvl="8" w:tplc="10090005" w:tentative="1">
+      <w:start w:val="1"/>
+      <w:numFmt w:val="bullet"/>
+      <w:lvlText w:val=""/>
+      <w:lvlJc w:val="left"/>
+      <w:pPr>
+        <w:ind w:left="6480" w:hanging="360"/>
+      </w:pPr>
+      <w:rPr>
+        <w:rFonts w:ascii="Wingdings" w:hAnsi="Wingdings" w:hint="default"/>
+      </w:rPr>
+    </w:lvl>
+  </w:abstractNum>
+  <w:abstractNum w:abstractNumId="3" w15:restartNumberingAfterBreak="0">
+    <w:nsid w:val="3EB569BA"/>
+    <w:multiLevelType w:val="hybridMultilevel"/>
+    <w:tmpl w:val="AD425B7C"/>
+    <w:lvl w:ilvl="0" w:tplc="10090001">
+      <w:start w:val="1"/>
+      <w:numFmt w:val="bullet"/>
+      <w:lvlText w:val=""/>
+      <w:lvlJc w:val="left"/>
+      <w:pPr>
+        <w:ind w:left="720" w:hanging="360"/>
+      </w:pPr>
+      <w:rPr>
+        <w:rFonts w:ascii="Symbol" w:hAnsi="Symbol" w:hint="default"/>
+      </w:rPr>
+    </w:lvl>
+    <w:lvl w:ilvl="1" w:tplc="10090003" w:tentative="1">
+      <w:start w:val="1"/>
+      <w:numFmt w:val="bullet"/>
+      <w:lvlText w:val="o"/>
+      <w:lvlJc w:val="left"/>
+      <w:pPr>
+        <w:ind w:left="1440" w:hanging="360"/>
+      </w:pPr>
+      <w:rPr>
+        <w:rFonts w:ascii="Courier New" w:hAnsi="Courier New" w:cs="Courier New" w:hint="default"/>
+      </w:rPr>
+    </w:lvl>
+    <w:lvl w:ilvl="2" w:tplc="10090005" w:tentative="1">
+      <w:start w:val="1"/>
+      <w:numFmt w:val="bullet"/>
+      <w:lvlText w:val=""/>
+      <w:lvlJc w:val="left"/>
+      <w:pPr>
+        <w:ind w:left="2160" w:hanging="360"/>
+      </w:pPr>
+      <w:rPr>
+        <w:rFonts w:ascii="Wingdings" w:hAnsi="Wingdings" w:hint="default"/>
+      </w:rPr>
+    </w:lvl>
+    <w:lvl w:ilvl="3" w:tplc="10090001" w:tentative="1">
+      <w:start w:val="1"/>
+      <w:numFmt w:val="bullet"/>
+      <w:lvlText w:val=""/>
+      <w:lvlJc w:val="left"/>
+      <w:pPr>
+        <w:ind w:left="2880" w:hanging="360"/>
+      </w:pPr>
+      <w:rPr>
+        <w:rFonts w:ascii="Symbol" w:hAnsi="Symbol" w:hint="default"/>
+      </w:rPr>
+    </w:lvl>
+    <w:lvl w:ilvl="4" w:tplc="10090003" w:tentative="1">
+      <w:start w:val="1"/>
+      <w:numFmt w:val="bullet"/>
+      <w:lvlText w:val="o"/>
+      <w:lvlJc w:val="left"/>
+      <w:pPr>
+        <w:ind w:left="3600" w:hanging="360"/>
+      </w:pPr>
+      <w:rPr>
+        <w:rFonts w:ascii="Courier New" w:hAnsi="Courier New" w:cs="Courier New" w:hint="default"/>
+      </w:rPr>
+    </w:lvl>
+    <w:lvl w:ilvl="5" w:tplc="10090005" w:tentative="1">
+      <w:start w:val="1"/>
+      <w:numFmt w:val="bullet"/>
+      <w:lvlText w:val=""/>
+      <w:lvlJc w:val="left"/>
+      <w:pPr>
+        <w:ind w:left="4320" w:hanging="360"/>
+      </w:pPr>
+      <w:rPr>
+        <w:rFonts w:ascii="Wingdings" w:hAnsi="Wingdings" w:hint="default"/>
+      </w:rPr>
+    </w:lvl>
+    <w:lvl w:ilvl="6" w:tplc="10090001" w:tentative="1">
+      <w:start w:val="1"/>
+      <w:numFmt w:val="bullet"/>
+      <w:lvlText w:val=""/>
+      <w:lvlJc w:val="left"/>
+      <w:pPr>
+        <w:ind w:left="5040" w:hanging="360"/>
+      </w:pPr>
+      <w:rPr>
+        <w:rFonts w:ascii="Symbol" w:hAnsi="Symbol" w:hint="default"/>
+      </w:rPr>
+    </w:lvl>
+    <w:lvl w:ilvl="7" w:tplc="10090003" w:tentative="1">
+      <w:start w:val="1"/>
+      <w:numFmt w:val="bullet"/>
+      <w:lvlText w:val="o"/>
+      <w:lvlJc w:val="left"/>
+      <w:pPr>
+        <w:ind w:left="5760" w:hanging="360"/>
+      </w:pPr>
+      <w:rPr>
+        <w:rFonts w:ascii="Courier New" w:hAnsi="Courier New" w:cs="Courier New" w:hint="default"/>
+      </w:rPr>
+    </w:lvl>
+    <w:lvl w:ilvl="8" w:tplc="10090005" w:tentative="1">
+      <w:start w:val="1"/>
+      <w:numFmt w:val="bullet"/>
+      <w:lvlText w:val=""/>
+      <w:lvlJc w:val="left"/>
+      <w:pPr>
+        <w:ind w:left="6480" w:hanging="360"/>
+      </w:pPr>
+      <w:rPr>
+        <w:rFonts w:ascii="Wingdings" w:hAnsi="Wingdings" w:hint="default"/>
+      </w:rPr>
+    </w:lvl>
+  </w:abstractNum>
+  <w:abstractNum w:abstractNumId="4" w15:restartNumberingAfterBreak="0">
+    <w:nsid w:val="51ED305F"/>
+    <w:multiLevelType w:val="hybridMultilevel"/>
+    <w:tmpl w:val="D58E3E7E"/>
+    <w:lvl w:ilvl="0" w:tplc="10090001">
+      <w:start w:val="1"/>
+      <w:numFmt w:val="bullet"/>
+      <w:lvlText w:val=""/>
+      <w:lvlJc w:val="left"/>
+      <w:pPr>
+        <w:ind w:left="720" w:hanging="360"/>
+      </w:pPr>
+      <w:rPr>
+        <w:rFonts w:ascii="Symbol" w:hAnsi="Symbol" w:hint="default"/>
+      </w:rPr>
+    </w:lvl>
+    <w:lvl w:ilvl="1" w:tplc="10090003" w:tentative="1">
+      <w:start w:val="1"/>
+      <w:numFmt w:val="bullet"/>
+      <w:lvlText w:val="o"/>
+      <w:lvlJc w:val="left"/>
+      <w:pPr>
+        <w:ind w:left="1440" w:hanging="360"/>
+      </w:pPr>
+      <w:rPr>
+        <w:rFonts w:ascii="Courier New" w:hAnsi="Courier New" w:cs="Courier New" w:hint="default"/>
+      </w:rPr>
+    </w:lvl>
+    <w:lvl w:ilvl="2" w:tplc="10090005" w:tentative="1">
+      <w:start w:val="1"/>
+      <w:numFmt w:val="bullet"/>
+      <w:lvlText w:val=""/>
+      <w:lvlJc w:val="left"/>
+      <w:pPr>
+        <w:ind w:left="2160" w:hanging="360"/>
+      </w:pPr>
+      <w:rPr>
+        <w:rFonts w:ascii="Wingdings" w:hAnsi="Wingdings" w:hint="default"/>
+      </w:rPr>
+    </w:lvl>
+    <w:lvl w:ilvl="3" w:tplc="10090001" w:tentative="1">
+      <w:start w:val="1"/>
+      <w:numFmt w:val="bullet"/>
+      <w:lvlText w:val=""/>
+      <w:lvlJc w:val="left"/>
+      <w:pPr>
+        <w:ind w:left="2880" w:hanging="360"/>
+      </w:pPr>
+      <w:rPr>
+        <w:rFonts w:ascii="Symbol" w:hAnsi="Symbol" w:hint="default"/>
+      </w:rPr>
+    </w:lvl>
+    <w:lvl w:ilvl="4" w:tplc="10090003" w:tentative="1">
+      <w:start w:val="1"/>
+      <w:numFmt w:val="bullet"/>
+      <w:lvlText w:val="o"/>
+      <w:lvlJc w:val="left"/>
+      <w:pPr>
+        <w:ind w:left="3600" w:hanging="360"/>
+      </w:pPr>
+      <w:rPr>
+        <w:rFonts w:ascii="Courier New" w:hAnsi="Courier New" w:cs="Courier New" w:hint="default"/>
+      </w:rPr>
+    </w:lvl>
+    <w:lvl w:ilvl="5" w:tplc="10090005" w:tentative="1">
+      <w:start w:val="1"/>
+      <w:numFmt w:val="bullet"/>
+      <w:lvlText w:val=""/>
+      <w:lvlJc w:val="left"/>
+      <w:pPr>
+        <w:ind w:left="4320" w:hanging="360"/>
+      </w:pPr>
+      <w:rPr>
+        <w:rFonts w:ascii="Wingdings" w:hAnsi="Wingdings" w:hint="default"/>
+      </w:rPr>
+    </w:lvl>
+    <w:lvl w:ilvl="6" w:tplc="10090001" w:tentative="1">
+      <w:start w:val="1"/>
+      <w:numFmt w:val="bullet"/>
+      <w:lvlText w:val=""/>
+      <w:lvlJc w:val="left"/>
+      <w:pPr>
+        <w:ind w:left="5040" w:hanging="360"/>
+      </w:pPr>
+      <w:rPr>
+        <w:rFonts w:ascii="Symbol" w:hAnsi="Symbol" w:hint="default"/>
+      </w:rPr>
+    </w:lvl>
+    <w:lvl w:ilvl="7" w:tplc="10090003" w:tentative="1">
+      <w:start w:val="1"/>
+      <w:numFmt w:val="bullet"/>
+      <w:lvlText w:val="o"/>
+      <w:lvlJc w:val="left"/>
+      <w:pPr>
+        <w:ind w:left="5760" w:hanging="360"/>
+      </w:pPr>
+      <w:rPr>
+        <w:rFonts w:ascii="Courier New" w:hAnsi="Courier New" w:cs="Courier New" w:hint="default"/>
+      </w:rPr>
+    </w:lvl>
+    <w:lvl w:ilvl="8" w:tplc="10090005" w:tentative="1">
+      <w:start w:val="1"/>
+      <w:numFmt w:val="bullet"/>
+      <w:lvlText w:val=""/>
+      <w:lvlJc w:val="left"/>
+      <w:pPr>
+        <w:ind w:left="6480" w:hanging="360"/>
+      </w:pPr>
+      <w:rPr>
+        <w:rFonts w:ascii="Wingdings" w:hAnsi="Wingdings" w:hint="default"/>
+      </w:rPr>
+    </w:lvl>
+  </w:abstractNum>
+  <w:abstractNum w:abstractNumId="5" w15:restartNumberingAfterBreak="0">
     <w:nsid w:val="71883A94"/>
     <w:multiLevelType w:val="hybridMultilevel"/>
     <w:tmpl w:val="F9168378"/>
@@ -947,7 +1619,7 @@
       </w:rPr>
     </w:lvl>
   </w:abstractNum>
-  <w:abstractNum w:abstractNumId="2" w15:restartNumberingAfterBreak="0">
+  <w:abstractNum w:abstractNumId="6" w15:restartNumberingAfterBreak="0">
     <w:nsid w:val="7D0F0A32"/>
     <w:multiLevelType w:val="hybridMultilevel"/>
     <w:tmpl w:val="B3B829CA"/>
@@ -1061,13 +1733,25 @@
     </w:lvl>
   </w:abstractNum>
   <w:num w:numId="1" w16cid:durableId="1424259446">
+    <w:abstractNumId w:val="6"/>
+  </w:num>
+  <w:num w:numId="2" w16cid:durableId="1176575701">
+    <w:abstractNumId w:val="1"/>
+  </w:num>
+  <w:num w:numId="3" w16cid:durableId="1142893890">
+    <w:abstractNumId w:val="5"/>
+  </w:num>
+  <w:num w:numId="4" w16cid:durableId="1983459170">
+    <w:abstractNumId w:val="0"/>
+  </w:num>
+  <w:num w:numId="5" w16cid:durableId="396512625">
+    <w:abstractNumId w:val="3"/>
+  </w:num>
+  <w:num w:numId="6" w16cid:durableId="1501460655">
     <w:abstractNumId w:val="2"/>
   </w:num>
-  <w:num w:numId="2" w16cid:durableId="1176575701">
-    <w:abstractNumId w:val="0"/>
-  </w:num>
-  <w:num w:numId="3" w16cid:durableId="1142893890">
-    <w:abstractNumId w:val="1"/>
+  <w:num w:numId="7" w16cid:durableId="1472212569">
+    <w:abstractNumId w:val="4"/>
   </w:num>
 </w:numbering>
 </file>

</xml_diff>